<commit_message>
Subindo Calculadora financeira final
</commit_message>
<xml_diff>
--- a/Documentação/TI/TI-Documentacao-Grupo04-Versão4.docx
+++ b/Documentação/TI/TI-Documentacao-Grupo04-Versão4.docx
@@ -15,7 +15,7 @@
           <v:rect id="rectole0000000000" o:spid="_x0000_i1025" style="width:109.75pt;height:60.45pt" o:ole="" o:preferrelative="t" stroked="f">
             <v:imagedata r:id="rId5" o:title=""/>
           </v:rect>
-          <o:OLEObject Type="Embed" ProgID="StaticMetafile" ShapeID="rectole0000000000" DrawAspect="Content" ObjectID="_1803812246" r:id="rId6"/>
+          <o:OLEObject Type="Embed" ProgID="StaticMetafile" ShapeID="rectole0000000000" DrawAspect="Content" ObjectID="_1803812709" r:id="rId6"/>
         </w:object>
       </w:r>
       <w:r>
@@ -995,7 +995,7 @@
           <v:rect id="rectole0000000001" o:spid="_x0000_i1026" style="width:381.95pt;height:267.2pt" o:ole="" o:preferrelative="t" stroked="f">
             <v:imagedata r:id="rId8" o:title=""/>
           </v:rect>
-          <o:OLEObject Type="Embed" ProgID="StaticMetafile" ShapeID="rectole0000000001" DrawAspect="Content" ObjectID="_1803812247" r:id="rId9"/>
+          <o:OLEObject Type="Embed" ProgID="StaticMetafile" ShapeID="rectole0000000001" DrawAspect="Content" ObjectID="_1803812710" r:id="rId9"/>
         </w:object>
       </w:r>
     </w:p>
@@ -1518,7 +1518,7 @@
           <w:rFonts w:ascii="Segoe UI" w:eastAsia="Segoe UI" w:hAnsi="Segoe UI" w:cs="Segoe UI"/>
           <w:color w:val="002060"/>
         </w:rPr>
-        <w:t xml:space="preserve"> Com a solução da Safe Gas Company, sensores inteligentes detectam vazamentos em tempo real e um software integrado permite o monitoramento contínuo e emissão de alertas instantâneos. Dessa forma, é possível prevenir acidentes e evitar gastos com reconstruções, que podem </w:t>
+        <w:t xml:space="preserve"> Com a solução da Safe Gas Company, é possível prevenir acidentes e evitar gastos com reconstruções, que podem </w:t>
       </w:r>
       <w:r>
         <w:rPr>
@@ -1553,36 +1553,29 @@
           <w:rFonts w:ascii="Segoe UI" w:eastAsia="Segoe UI" w:hAnsi="Segoe UI" w:cs="Segoe UI"/>
           <w:color w:val="002060"/>
         </w:rPr>
+        <w:t xml:space="preserve"> além de valores </w:t>
+      </w:r>
+      <w:r>
+        <w:rPr>
+          <w:rFonts w:ascii="Segoe UI" w:eastAsia="Segoe UI" w:hAnsi="Segoe UI" w:cs="Segoe UI"/>
+          <w:color w:val="002060"/>
+        </w:rPr>
+        <w:t>com</w:t>
+      </w:r>
+      <w:r>
+        <w:rPr>
+          <w:rFonts w:ascii="Segoe UI" w:eastAsia="Segoe UI" w:hAnsi="Segoe UI" w:cs="Segoe UI"/>
+          <w:color w:val="002060"/>
+        </w:rPr>
+        <w:t> indenizações.</w:t>
+      </w:r>
+      <w:r>
+        <w:rPr>
+          <w:rFonts w:ascii="Segoe UI" w:eastAsia="Segoe UI" w:hAnsi="Segoe UI" w:cs="Segoe UI"/>
+          <w:color w:val="002060"/>
+        </w:rPr>
         <w:t xml:space="preserve"> </w:t>
       </w:r>
-      <w:r>
-        <w:rPr>
-          <w:rFonts w:ascii="Segoe UI" w:eastAsia="Segoe UI" w:hAnsi="Segoe UI" w:cs="Segoe UI"/>
-          <w:color w:val="002060"/>
-        </w:rPr>
-        <w:t xml:space="preserve"> além de valores </w:t>
-      </w:r>
-      <w:r>
-        <w:rPr>
-          <w:rFonts w:ascii="Segoe UI" w:eastAsia="Segoe UI" w:hAnsi="Segoe UI" w:cs="Segoe UI"/>
-          <w:color w:val="002060"/>
-        </w:rPr>
-        <w:t>com</w:t>
-      </w:r>
-      <w:r>
-        <w:rPr>
-          <w:rFonts w:ascii="Segoe UI" w:eastAsia="Segoe UI" w:hAnsi="Segoe UI" w:cs="Segoe UI"/>
-          <w:color w:val="002060"/>
-        </w:rPr>
-        <w:t> indenizações.</w:t>
-      </w:r>
-      <w:r>
-        <w:rPr>
-          <w:rFonts w:ascii="Segoe UI" w:eastAsia="Segoe UI" w:hAnsi="Segoe UI" w:cs="Segoe UI"/>
-          <w:color w:val="002060"/>
-        </w:rPr>
-        <w:t xml:space="preserve"> </w:t>
-      </w:r>
     </w:p>
     <w:p>
       <w:pPr>
@@ -1630,32 +1623,25 @@
           <w:rFonts w:ascii="Segoe UI" w:eastAsia="Segoe UI" w:hAnsi="Segoe UI" w:cs="Segoe UI"/>
           <w:color w:val="002060"/>
         </w:rPr>
-        <w:t xml:space="preserve">A SAFE GAS COMPANY visa desenvolver um sistema de software para monitorar sensores de gás natural em condomínios residenciais, permitindo a identificação de vazamentos em tempo real e a emissão de alertas automáticos </w:t>
-      </w:r>
+        <w:t xml:space="preserve">A SAFE GAS COMPANY visa desenvolver um sistema de software para monitorar sensores de gás natural em condomínios residenciais, permitindo a identificação de vazamentos em tempo real e a emissão de alertas automáticos para os responsáveis pela gestão possam reagir de forma rápida, em situações críticas, evitando tragédias e futuras indenizações. </w:t>
+      </w:r>
+    </w:p>
+    <w:p>
+      <w:pPr>
+        <w:spacing w:line="360" w:lineRule="auto"/>
+        <w:ind w:firstLine="708"/>
+        <w:jc w:val="both"/>
+        <w:rPr>
+          <w:rFonts w:ascii="Segoe UI" w:eastAsia="Segoe UI" w:hAnsi="Segoe UI" w:cs="Segoe UI"/>
+          <w:color w:val="002060"/>
+        </w:rPr>
+      </w:pPr>
       <w:r>
         <w:rPr>
           <w:rFonts w:ascii="Segoe UI" w:eastAsia="Segoe UI" w:hAnsi="Segoe UI" w:cs="Segoe UI"/>
           <w:color w:val="002060"/>
         </w:rPr>
         <w:lastRenderedPageBreak/>
-        <w:t xml:space="preserve">para os responsáveis pela gestão possam reagir de forma rápida, em situações críticas, evitando tragédias e futuras indenizações. </w:t>
-      </w:r>
-    </w:p>
-    <w:p>
-      <w:pPr>
-        <w:spacing w:line="360" w:lineRule="auto"/>
-        <w:ind w:firstLine="708"/>
-        <w:jc w:val="both"/>
-        <w:rPr>
-          <w:rFonts w:ascii="Segoe UI" w:eastAsia="Segoe UI" w:hAnsi="Segoe UI" w:cs="Segoe UI"/>
-          <w:color w:val="002060"/>
-        </w:rPr>
-      </w:pPr>
-      <w:r>
-        <w:rPr>
-          <w:rFonts w:ascii="Segoe UI" w:eastAsia="Segoe UI" w:hAnsi="Segoe UI" w:cs="Segoe UI"/>
-          <w:color w:val="002060"/>
-        </w:rPr>
         <w:t>A entrega do software incluirá funcionalidades essenciais testadas e documentadas dentro do prazo estabelecido.</w:t>
       </w:r>
     </w:p>
@@ -1898,7 +1884,6 @@
           <w:noProof/>
           <w:color w:val="002060"/>
         </w:rPr>
-        <w:lastRenderedPageBreak/>
         <w:drawing>
           <wp:inline distT="0" distB="0" distL="0" distR="0" wp14:anchorId="447F91E1" wp14:editId="1FD987C3">
             <wp:extent cx="3926205" cy="2456815"/>
@@ -2410,6 +2395,7 @@
           <w:rFonts w:ascii="Segoe UI" w:eastAsia="Segoe UI" w:hAnsi="Segoe UI" w:cs="Segoe UI"/>
           <w:color w:val="002060"/>
         </w:rPr>
+        <w:lastRenderedPageBreak/>
         <w:t>Versão mobile e desktop;</w:t>
       </w:r>
     </w:p>
@@ -2602,91 +2588,91 @@
           <w:color w:val="806000"/>
           <w:sz w:val="32"/>
         </w:rPr>
+        <w:t>RESTRIÇÕES</w:t>
+      </w:r>
+    </w:p>
+    <w:p>
+      <w:pPr>
+        <w:spacing w:line="360" w:lineRule="auto"/>
+        <w:jc w:val="both"/>
+        <w:rPr>
+          <w:rFonts w:ascii="Segoe UI" w:eastAsia="Segoe UI" w:hAnsi="Segoe UI" w:cs="Segoe UI"/>
+          <w:color w:val="002060"/>
+        </w:rPr>
+      </w:pPr>
+      <w:r>
+        <w:rPr>
+          <w:rFonts w:ascii="Segoe UI" w:eastAsia="Segoe UI" w:hAnsi="Segoe UI" w:cs="Segoe UI"/>
+          <w:color w:val="002060"/>
+        </w:rPr>
+        <w:t>• O custo para desenvolvimento e implementação do sensor é de R$50.000,00;</w:t>
+      </w:r>
+    </w:p>
+    <w:p>
+      <w:pPr>
+        <w:spacing w:line="360" w:lineRule="auto"/>
+        <w:jc w:val="both"/>
+        <w:rPr>
+          <w:rFonts w:ascii="Segoe UI" w:eastAsia="Segoe UI" w:hAnsi="Segoe UI" w:cs="Segoe UI"/>
+          <w:color w:val="002060"/>
+        </w:rPr>
+      </w:pPr>
+      <w:r>
+        <w:rPr>
+          <w:rFonts w:ascii="Segoe UI" w:eastAsia="Segoe UI" w:hAnsi="Segoe UI" w:cs="Segoe UI"/>
+          <w:color w:val="002060"/>
+        </w:rPr>
+        <w:t>• Será disponibilizado um total de R$30.000,00 para aquisição de materiais (sensores, placas e cabos);</w:t>
+      </w:r>
+    </w:p>
+    <w:p>
+      <w:pPr>
+        <w:spacing w:line="360" w:lineRule="auto"/>
+        <w:jc w:val="both"/>
+        <w:rPr>
+          <w:rFonts w:ascii="Segoe UI" w:eastAsia="Segoe UI" w:hAnsi="Segoe UI" w:cs="Segoe UI"/>
+          <w:color w:val="002060"/>
+        </w:rPr>
+      </w:pPr>
+      <w:r>
+        <w:rPr>
+          <w:rFonts w:ascii="Segoe UI" w:eastAsia="Segoe UI" w:hAnsi="Segoe UI" w:cs="Segoe UI"/>
+          <w:color w:val="002060"/>
+        </w:rPr>
+        <w:t>• A manutenção mensal terá um orçamento disponível de R$700,00 por condomínio;</w:t>
+      </w:r>
+    </w:p>
+    <w:p>
+      <w:pPr>
+        <w:spacing w:line="360" w:lineRule="auto"/>
+        <w:jc w:val="both"/>
+        <w:rPr>
+          <w:rFonts w:ascii="Segoe UI" w:eastAsia="Segoe UI" w:hAnsi="Segoe UI" w:cs="Segoe UI"/>
+          <w:color w:val="002060"/>
+        </w:rPr>
+      </w:pPr>
+      <w:r>
+        <w:rPr>
+          <w:rFonts w:ascii="Segoe UI" w:eastAsia="Segoe UI" w:hAnsi="Segoe UI" w:cs="Segoe UI"/>
+          <w:color w:val="002060"/>
+        </w:rPr>
+        <w:t>• O sensor não pode depender somente da rede elétrica do condomínio, então deve operar com uma bateria de longa duração;</w:t>
+      </w:r>
+    </w:p>
+    <w:p>
+      <w:pPr>
+        <w:spacing w:line="360" w:lineRule="auto"/>
+        <w:rPr>
+          <w:rFonts w:ascii="Segoe UI" w:eastAsia="Segoe UI" w:hAnsi="Segoe UI" w:cs="Segoe UI"/>
+          <w:color w:val="002060"/>
+        </w:rPr>
+      </w:pPr>
+      <w:r>
+        <w:rPr>
+          <w:rFonts w:ascii="Segoe UI" w:eastAsia="Segoe UI" w:hAnsi="Segoe UI" w:cs="Segoe UI"/>
+          <w:color w:val="002060"/>
+        </w:rPr>
         <w:lastRenderedPageBreak/>
-        <w:t>RESTRIÇÕES</w:t>
-      </w:r>
-    </w:p>
-    <w:p>
-      <w:pPr>
-        <w:spacing w:line="360" w:lineRule="auto"/>
-        <w:jc w:val="both"/>
-        <w:rPr>
-          <w:rFonts w:ascii="Segoe UI" w:eastAsia="Segoe UI" w:hAnsi="Segoe UI" w:cs="Segoe UI"/>
-          <w:color w:val="002060"/>
-        </w:rPr>
-      </w:pPr>
-      <w:r>
-        <w:rPr>
-          <w:rFonts w:ascii="Segoe UI" w:eastAsia="Segoe UI" w:hAnsi="Segoe UI" w:cs="Segoe UI"/>
-          <w:color w:val="002060"/>
-        </w:rPr>
-        <w:t>• O custo para desenvolvimento e implementação do sensor é de R$50.000,00;</w:t>
-      </w:r>
-    </w:p>
-    <w:p>
-      <w:pPr>
-        <w:spacing w:line="360" w:lineRule="auto"/>
-        <w:jc w:val="both"/>
-        <w:rPr>
-          <w:rFonts w:ascii="Segoe UI" w:eastAsia="Segoe UI" w:hAnsi="Segoe UI" w:cs="Segoe UI"/>
-          <w:color w:val="002060"/>
-        </w:rPr>
-      </w:pPr>
-      <w:r>
-        <w:rPr>
-          <w:rFonts w:ascii="Segoe UI" w:eastAsia="Segoe UI" w:hAnsi="Segoe UI" w:cs="Segoe UI"/>
-          <w:color w:val="002060"/>
-        </w:rPr>
-        <w:t>• Será disponibilizado um total de R$30.000,00 para aquisição de materiais (sensores, placas e cabos);</w:t>
-      </w:r>
-    </w:p>
-    <w:p>
-      <w:pPr>
-        <w:spacing w:line="360" w:lineRule="auto"/>
-        <w:jc w:val="both"/>
-        <w:rPr>
-          <w:rFonts w:ascii="Segoe UI" w:eastAsia="Segoe UI" w:hAnsi="Segoe UI" w:cs="Segoe UI"/>
-          <w:color w:val="002060"/>
-        </w:rPr>
-      </w:pPr>
-      <w:r>
-        <w:rPr>
-          <w:rFonts w:ascii="Segoe UI" w:eastAsia="Segoe UI" w:hAnsi="Segoe UI" w:cs="Segoe UI"/>
-          <w:color w:val="002060"/>
-        </w:rPr>
-        <w:t>• A manutenção mensal terá um orçamento disponível de R$700,00 por condomínio;</w:t>
-      </w:r>
-    </w:p>
-    <w:p>
-      <w:pPr>
-        <w:spacing w:line="360" w:lineRule="auto"/>
-        <w:jc w:val="both"/>
-        <w:rPr>
-          <w:rFonts w:ascii="Segoe UI" w:eastAsia="Segoe UI" w:hAnsi="Segoe UI" w:cs="Segoe UI"/>
-          <w:color w:val="002060"/>
-        </w:rPr>
-      </w:pPr>
-      <w:r>
-        <w:rPr>
-          <w:rFonts w:ascii="Segoe UI" w:eastAsia="Segoe UI" w:hAnsi="Segoe UI" w:cs="Segoe UI"/>
-          <w:color w:val="002060"/>
-        </w:rPr>
-        <w:t>• O sensor não pode depender somente da rede elétrica do condomínio, então deve operar com uma bateria de longa duração;</w:t>
-      </w:r>
-    </w:p>
-    <w:p>
-      <w:pPr>
-        <w:spacing w:line="360" w:lineRule="auto"/>
-        <w:rPr>
-          <w:rFonts w:ascii="Segoe UI" w:eastAsia="Segoe UI" w:hAnsi="Segoe UI" w:cs="Segoe UI"/>
-          <w:color w:val="002060"/>
-        </w:rPr>
-      </w:pPr>
-      <w:r>
-        <w:rPr>
-          <w:rFonts w:ascii="Segoe UI" w:eastAsia="Segoe UI" w:hAnsi="Segoe UI" w:cs="Segoe UI"/>
-          <w:color w:val="002060"/>
-        </w:rPr>
         <w:t>• O projeto deve ser finalizado em até 3 meses;</w:t>
       </w:r>
     </w:p>
@@ -2859,7 +2845,6 @@
           <w:color w:val="806000"/>
           <w:sz w:val="32"/>
         </w:rPr>
-        <w:lastRenderedPageBreak/>
         <w:br w:type="page"/>
       </w:r>
     </w:p>

</xml_diff>